<commit_message>
Updated assumptions file and readme
</commit_message>
<xml_diff>
--- a/Assumptions.docx
+++ b/Assumptions.docx
@@ -43,8 +43,13 @@
         <w:t>Various fields are also assumed as dropdown field</w:t>
       </w:r>
       <w:r>
-        <w:t>, textarea</w:t>
-      </w:r>
+        <w:t xml:space="preserve">, </w:t>
+      </w:r>
+      <w:proofErr w:type="spellStart"/>
+      <w:r>
+        <w:t>textarea</w:t>
+      </w:r>
+      <w:proofErr w:type="spellEnd"/>
     </w:p>
     <w:p>
       <w:pPr>
@@ -353,22 +358,82 @@
           <w:rFonts w:ascii="TitilliumWeb-Light" w:hAnsi="TitilliumWeb-Light" w:cs="TitilliumWeb-Light"/>
           <w:kern w:val="0"/>
         </w:rPr>
-        <w:t xml:space="preserve"> eg. Details about data types, input types, required fields.</w:t>
-      </w:r>
-    </w:p>
-    <w:p>
-      <w:pPr>
-        <w:rPr>
-          <w:rFonts w:ascii="TitilliumWeb-Light" w:hAnsi="TitilliumWeb-Light" w:cs="TitilliumWeb-Light"/>
-          <w:kern w:val="0"/>
-        </w:rPr>
-      </w:pPr>
-      <w:r>
-        <w:rPr>
-          <w:rFonts w:ascii="TitilliumWeb-Light" w:hAnsi="TitilliumWeb-Light" w:cs="TitilliumWeb-Light"/>
-          <w:kern w:val="0"/>
-        </w:rPr>
-        <w:t>Since I didn’t have UI, there is no screenshots for bug report.</w:t>
+        <w:t xml:space="preserve"> </w:t>
+      </w:r>
+      <w:proofErr w:type="spellStart"/>
+      <w:r>
+        <w:rPr>
+          <w:rFonts w:ascii="TitilliumWeb-Light" w:hAnsi="TitilliumWeb-Light" w:cs="TitilliumWeb-Light"/>
+          <w:kern w:val="0"/>
+        </w:rPr>
+        <w:t>eg.</w:t>
+      </w:r>
+      <w:proofErr w:type="spellEnd"/>
+      <w:r>
+        <w:rPr>
+          <w:rFonts w:ascii="TitilliumWeb-Light" w:hAnsi="TitilliumWeb-Light" w:cs="TitilliumWeb-Light"/>
+          <w:kern w:val="0"/>
+        </w:rPr>
+        <w:t xml:space="preserve"> Details about data types, input types, required fields.</w:t>
+      </w:r>
+    </w:p>
+    <w:p>
+      <w:pPr>
+        <w:rPr>
+          <w:rFonts w:ascii="TitilliumWeb-Light" w:hAnsi="TitilliumWeb-Light" w:cs="TitilliumWeb-Light"/>
+          <w:kern w:val="0"/>
+        </w:rPr>
+      </w:pPr>
+      <w:r>
+        <w:rPr>
+          <w:rFonts w:ascii="TitilliumWeb-Light" w:hAnsi="TitilliumWeb-Light" w:cs="TitilliumWeb-Light"/>
+          <w:kern w:val="0"/>
+        </w:rPr>
+        <w:t>Since I didn’t have UI</w:t>
+      </w:r>
+      <w:r>
+        <w:rPr>
+          <w:rFonts w:ascii="TitilliumWeb-Light" w:hAnsi="TitilliumWeb-Light" w:cs="TitilliumWeb-Light"/>
+          <w:kern w:val="0"/>
+        </w:rPr>
+        <w:t>:</w:t>
+      </w:r>
+    </w:p>
+    <w:p>
+      <w:pPr>
+        <w:rPr>
+          <w:rFonts w:ascii="TitilliumWeb-Light" w:hAnsi="TitilliumWeb-Light" w:cs="TitilliumWeb-Light"/>
+          <w:kern w:val="0"/>
+        </w:rPr>
+      </w:pPr>
+      <w:r>
+        <w:rPr>
+          <w:rFonts w:ascii="TitilliumWeb-Light" w:hAnsi="TitilliumWeb-Light" w:cs="TitilliumWeb-Light"/>
+          <w:kern w:val="0"/>
+        </w:rPr>
+        <w:t>T</w:t>
+      </w:r>
+      <w:r>
+        <w:rPr>
+          <w:rFonts w:ascii="TitilliumWeb-Light" w:hAnsi="TitilliumWeb-Light" w:cs="TitilliumWeb-Light"/>
+          <w:kern w:val="0"/>
+        </w:rPr>
+        <w:t>here is no screenshots for bug report.</w:t>
+      </w:r>
+    </w:p>
+    <w:p>
+      <w:pPr>
+        <w:rPr>
+          <w:rFonts w:ascii="TitilliumWeb-Light" w:hAnsi="TitilliumWeb-Light" w:cs="TitilliumWeb-Light"/>
+          <w:kern w:val="0"/>
+        </w:rPr>
+      </w:pPr>
+      <w:r>
+        <w:rPr>
+          <w:rFonts w:ascii="TitilliumWeb-Light" w:hAnsi="TitilliumWeb-Light" w:cs="TitilliumWeb-Light"/>
+          <w:kern w:val="0"/>
+        </w:rPr>
+        <w:t>I’ve not done cross browser assessment.</w:t>
       </w:r>
     </w:p>
     <w:p/>

</xml_diff>